<commit_message>
Update proivacy anf terms
</commit_message>
<xml_diff>
--- a/public/privacy-policy.docx
+++ b/public/privacy-policy.docx
@@ -367,7 +367,7 @@
           <w:rPr>
             <w:color w:val="FF0000"/>
           </w:rPr>
-          <w:t>https://www.rallitechnologies.com/</w:t>
+          <w:t>https://rallitechnologies.com/</w:t>
         </w:r>
       </w:hyperlink>
     </w:p>
@@ -2565,11 +2565,9 @@
       <w:r>
         <w:t xml:space="preserve">By visiting this page on our website: </w:t>
       </w:r>
-      <w:hyperlink r:id="rId13">
-        <w:r>
-          <w:t>https://www.rallitechnologies.com/contact-6</w:t>
-        </w:r>
-      </w:hyperlink>
+      <w:r>
+        <w:t>https://rallitechnologies.com/contact</w:t>
+      </w:r>
     </w:p>
     <w:p>
       <w:pPr>
@@ -2834,9 +2832,12 @@
       <w:r>
         <w:t xml:space="preserve">By visiting this page on our website: </w:t>
       </w:r>
-      <w:hyperlink r:id="rId14">
+      <w:hyperlink r:id="rId13" w:history="1">
         <w:r>
-          <w:t>https://www.rallitechnologies.com/contact-6</w:t>
+          <w:rPr>
+            <w:rStyle w:val="Hyperlink"/>
+          </w:rPr>
+          <w:t>https://rallitechnologies.com/contact</w:t>
         </w:r>
       </w:hyperlink>
     </w:p>
@@ -14435,7 +14436,6 @@
     <w:name w:val="Hyperlink"/>
     <w:basedOn w:val="DefaultParagraphFont"/>
     <w:uiPriority w:val="99"/>
-    <w:semiHidden/>
     <w:unhideWhenUsed/>
     <w:rsid w:val="00CB387B"/>
     <w:rPr>
@@ -14456,6 +14456,18 @@
     </w:pPr>
     <w:rPr>
       <w:sz w:val="2"/>
+    </w:rPr>
+  </w:style>
+  <w:style w:type="character" w:styleId="UnresolvedMention">
+    <w:name w:val="Unresolved Mention"/>
+    <w:basedOn w:val="DefaultParagraphFont"/>
+    <w:uiPriority w:val="99"/>
+    <w:semiHidden/>
+    <w:unhideWhenUsed/>
+    <w:rsid w:val="008B3425"/>
+    <w:rPr>
+      <w:color w:val="605E5C"/>
+      <w:shd w:val="clear" w:color="auto" w:fill="E1DFDD"/>
     </w:rPr>
   </w:style>
 </w:styles>

</xml_diff>

<commit_message>
Update t and p
</commit_message>
<xml_diff>
--- a/public/privacy-policy.docx
+++ b/public/privacy-policy.docx
@@ -6,17 +6,73 @@
       <w:pPr>
         <w:rPr>
           <w:rStyle w:val="1"/>
-          <w:color w:val="auto"/>
+          <w:b/>
+          <w:bCs/>
+          <w:color w:val="1F497D" w:themeColor="text2"/>
+          <w:sz w:val="36"/>
+          <w:szCs w:val="36"/>
           <w:u w:val="none"/>
         </w:rPr>
       </w:pPr>
       <w:r>
+        <w:rPr>
+          <w:b/>
+          <w:bCs/>
+          <w:color w:val="1F497D" w:themeColor="text2"/>
+          <w:sz w:val="36"/>
+          <w:szCs w:val="36"/>
+        </w:rPr>
         <w:t>Privacy Policy</w:t>
       </w:r>
     </w:p>
     <w:p>
-      <w:r>
-        <w:t>Last updated: April 30, 2024</w:t>
+      <w:pPr>
+        <w:rPr>
+          <w:b/>
+          <w:bCs/>
+        </w:rPr>
+      </w:pPr>
+      <w:r>
+        <w:rPr>
+          <w:b/>
+          <w:bCs/>
+        </w:rPr>
+        <w:t xml:space="preserve">Last updated: </w:t>
+      </w:r>
+      <w:r>
+        <w:rPr>
+          <w:b/>
+          <w:bCs/>
+        </w:rPr>
+        <w:t>October</w:t>
+      </w:r>
+      <w:r>
+        <w:rPr>
+          <w:b/>
+          <w:bCs/>
+        </w:rPr>
+        <w:t xml:space="preserve"> </w:t>
+      </w:r>
+      <w:r>
+        <w:rPr>
+          <w:b/>
+          <w:bCs/>
+        </w:rPr>
+        <w:t>17</w:t>
+      </w:r>
+      <w:r>
+        <w:rPr>
+          <w:b/>
+          <w:bCs/>
+        </w:rPr>
+        <w:t>, 202</w:t>
+      </w:r>
+      <w:r>
+        <w:rPr>
+          <w:b/>
+          <w:bCs/>
+        </w:rPr>
+        <w:t>5</w:t>
       </w:r>
     </w:p>
     <w:p>
@@ -32,16 +88,28 @@
     <w:p>
       <w:pPr>
         <w:pStyle w:val="Heading2"/>
-      </w:pPr>
-      <w:r>
+        <w:rPr>
+          <w:color w:val="1F497D" w:themeColor="text2"/>
+        </w:rPr>
+      </w:pPr>
+      <w:r>
+        <w:rPr>
+          <w:color w:val="1F497D" w:themeColor="text2"/>
+        </w:rPr>
         <w:t>Interpretation and Definitions</w:t>
       </w:r>
     </w:p>
     <w:p>
       <w:pPr>
         <w:pStyle w:val="Heading3"/>
-      </w:pPr>
-      <w:r>
+        <w:rPr>
+          <w:color w:val="1F497D" w:themeColor="text2"/>
+        </w:rPr>
+      </w:pPr>
+      <w:r>
+        <w:rPr>
+          <w:color w:val="1F497D" w:themeColor="text2"/>
+        </w:rPr>
         <w:t>Interpretation</w:t>
       </w:r>
     </w:p>
@@ -53,8 +121,14 @@
     <w:p>
       <w:pPr>
         <w:pStyle w:val="Heading3"/>
-      </w:pPr>
-      <w:r>
+        <w:rPr>
+          <w:color w:val="1F497D" w:themeColor="text2"/>
+        </w:rPr>
+      </w:pPr>
+      <w:r>
+        <w:rPr>
+          <w:color w:val="1F497D" w:themeColor="text2"/>
+        </w:rPr>
         <w:t>Definitions</w:t>
       </w:r>
     </w:p>
@@ -352,6 +426,9 @@
     <w:p>
       <w:pPr>
         <w:pStyle w:val="ListParagraph"/>
+        <w:rPr>
+          <w:color w:val="1F497D" w:themeColor="text2"/>
+        </w:rPr>
       </w:pPr>
       <w:r>
         <w:rPr>
@@ -365,9 +442,9 @@
       <w:hyperlink r:id="rId6">
         <w:r>
           <w:rPr>
-            <w:color w:val="FF0000"/>
+            <w:color w:val="1F497D" w:themeColor="text2"/>
           </w:rPr>
-          <w:t>https://rallitechnologies.com/</w:t>
+          <w:t>https://www.rallitechnologies.com/</w:t>
         </w:r>
       </w:hyperlink>
     </w:p>
@@ -396,8 +473,14 @@
     <w:p>
       <w:pPr>
         <w:pStyle w:val="Heading2"/>
-      </w:pPr>
-      <w:r>
+        <w:rPr>
+          <w:color w:val="1F497D" w:themeColor="text2"/>
+        </w:rPr>
+      </w:pPr>
+      <w:r>
+        <w:rPr>
+          <w:color w:val="1F497D" w:themeColor="text2"/>
+        </w:rPr>
         <w:lastRenderedPageBreak/>
         <w:t>Collecting and Using Your Personal Data</w:t>
       </w:r>
@@ -405,16 +488,28 @@
     <w:p>
       <w:pPr>
         <w:pStyle w:val="Heading3"/>
-      </w:pPr>
-      <w:r>
+        <w:rPr>
+          <w:color w:val="1F497D" w:themeColor="text2"/>
+        </w:rPr>
+      </w:pPr>
+      <w:r>
+        <w:rPr>
+          <w:color w:val="1F497D" w:themeColor="text2"/>
+        </w:rPr>
         <w:t>Types of Data Collected</w:t>
       </w:r>
     </w:p>
     <w:p>
       <w:pPr>
         <w:pStyle w:val="Heading4"/>
-      </w:pPr>
-      <w:r>
+        <w:rPr>
+          <w:color w:val="1F497D" w:themeColor="text2"/>
+        </w:rPr>
+      </w:pPr>
+      <w:r>
+        <w:rPr>
+          <w:color w:val="1F497D" w:themeColor="text2"/>
+        </w:rPr>
         <w:t>Personal Data</w:t>
       </w:r>
     </w:p>
@@ -468,6 +563,9 @@
         <w:pStyle w:val="Heading4"/>
       </w:pPr>
       <w:r>
+        <w:rPr>
+          <w:color w:val="1F497D" w:themeColor="text2"/>
+        </w:rPr>
         <w:t>Usage Data</w:t>
       </w:r>
     </w:p>
@@ -494,8 +592,14 @@
     <w:p>
       <w:pPr>
         <w:pStyle w:val="Heading4"/>
-      </w:pPr>
-      <w:r>
+        <w:rPr>
+          <w:color w:val="1F497D" w:themeColor="text2"/>
+        </w:rPr>
+      </w:pPr>
+      <w:r>
+        <w:rPr>
+          <w:color w:val="1F497D" w:themeColor="text2"/>
+        </w:rPr>
         <w:t>Information from Third-Party Social Media Services</w:t>
       </w:r>
     </w:p>
@@ -558,8 +662,14 @@
     <w:p>
       <w:pPr>
         <w:pStyle w:val="Heading4"/>
-      </w:pPr>
-      <w:r>
+        <w:rPr>
+          <w:color w:val="1F497D" w:themeColor="text2"/>
+        </w:rPr>
+      </w:pPr>
+      <w:r>
+        <w:rPr>
+          <w:color w:val="1F497D" w:themeColor="text2"/>
+        </w:rPr>
         <w:t>Tracking Technologies and Cookies</w:t>
       </w:r>
     </w:p>
@@ -728,8 +838,14 @@
     <w:p>
       <w:pPr>
         <w:pStyle w:val="Heading3"/>
-      </w:pPr>
-      <w:r>
+        <w:rPr>
+          <w:color w:val="1F497D" w:themeColor="text2"/>
+        </w:rPr>
+      </w:pPr>
+      <w:r>
+        <w:rPr>
+          <w:color w:val="1F497D" w:themeColor="text2"/>
+        </w:rPr>
         <w:t>Use of Your Personal Data</w:t>
       </w:r>
     </w:p>
@@ -943,8 +1059,14 @@
     <w:p>
       <w:pPr>
         <w:pStyle w:val="Heading3"/>
-      </w:pPr>
-      <w:r>
+        <w:rPr>
+          <w:color w:val="1F497D" w:themeColor="text2"/>
+        </w:rPr>
+      </w:pPr>
+      <w:r>
+        <w:rPr>
+          <w:color w:val="1F497D" w:themeColor="text2"/>
+        </w:rPr>
         <w:t>Retention of Your Personal Data</w:t>
       </w:r>
     </w:p>
@@ -961,8 +1083,14 @@
     <w:p>
       <w:pPr>
         <w:pStyle w:val="Heading3"/>
-      </w:pPr>
-      <w:r>
+        <w:rPr>
+          <w:color w:val="1F497D" w:themeColor="text2"/>
+        </w:rPr>
+      </w:pPr>
+      <w:r>
+        <w:rPr>
+          <w:color w:val="1F497D" w:themeColor="text2"/>
+        </w:rPr>
         <w:t>Transfer of Your Personal Data</w:t>
       </w:r>
     </w:p>
@@ -984,8 +1112,14 @@
     <w:p>
       <w:pPr>
         <w:pStyle w:val="Heading3"/>
-      </w:pPr>
-      <w:r>
+        <w:rPr>
+          <w:color w:val="1F497D" w:themeColor="text2"/>
+        </w:rPr>
+      </w:pPr>
+      <w:r>
+        <w:rPr>
+          <w:color w:val="1F497D" w:themeColor="text2"/>
+        </w:rPr>
         <w:lastRenderedPageBreak/>
         <w:t>Delete Your Personal Data</w:t>
       </w:r>
@@ -1013,16 +1147,28 @@
     <w:p>
       <w:pPr>
         <w:pStyle w:val="Heading3"/>
-      </w:pPr>
-      <w:r>
+        <w:rPr>
+          <w:color w:val="1F497D" w:themeColor="text2"/>
+        </w:rPr>
+      </w:pPr>
+      <w:r>
+        <w:rPr>
+          <w:color w:val="1F497D" w:themeColor="text2"/>
+        </w:rPr>
         <w:t>Disclosure of Your Personal Data</w:t>
       </w:r>
     </w:p>
     <w:p>
       <w:pPr>
         <w:pStyle w:val="Heading4"/>
-      </w:pPr>
-      <w:r>
+        <w:rPr>
+          <w:color w:val="1F497D" w:themeColor="text2"/>
+        </w:rPr>
+      </w:pPr>
+      <w:r>
+        <w:rPr>
+          <w:color w:val="1F497D" w:themeColor="text2"/>
+        </w:rPr>
         <w:t>Business Transactions</w:t>
       </w:r>
     </w:p>
@@ -1034,8 +1180,14 @@
     <w:p>
       <w:pPr>
         <w:pStyle w:val="Heading4"/>
-      </w:pPr>
-      <w:r>
+        <w:rPr>
+          <w:color w:val="1F497D" w:themeColor="text2"/>
+        </w:rPr>
+      </w:pPr>
+      <w:r>
+        <w:rPr>
+          <w:color w:val="1F497D" w:themeColor="text2"/>
+        </w:rPr>
         <w:t>Law enforcement</w:t>
       </w:r>
     </w:p>
@@ -1047,8 +1199,14 @@
     <w:p>
       <w:pPr>
         <w:pStyle w:val="Heading4"/>
-      </w:pPr>
-      <w:r>
+        <w:rPr>
+          <w:color w:val="1F497D" w:themeColor="text2"/>
+        </w:rPr>
+      </w:pPr>
+      <w:r>
+        <w:rPr>
+          <w:color w:val="1F497D" w:themeColor="text2"/>
+        </w:rPr>
         <w:t>Other legal requirements</w:t>
       </w:r>
     </w:p>
@@ -1100,8 +1258,14 @@
     <w:p>
       <w:pPr>
         <w:pStyle w:val="Heading3"/>
-      </w:pPr>
-      <w:r>
+        <w:rPr>
+          <w:color w:val="1F497D" w:themeColor="text2"/>
+        </w:rPr>
+      </w:pPr>
+      <w:r>
+        <w:rPr>
+          <w:color w:val="1F497D" w:themeColor="text2"/>
+        </w:rPr>
         <w:t>Security of Your Personal Data</w:t>
       </w:r>
     </w:p>
@@ -1113,8 +1277,14 @@
     <w:p>
       <w:pPr>
         <w:pStyle w:val="Heading2"/>
-      </w:pPr>
-      <w:r>
+        <w:rPr>
+          <w:color w:val="1F497D" w:themeColor="text2"/>
+        </w:rPr>
+      </w:pPr>
+      <w:r>
+        <w:rPr>
+          <w:color w:val="1F497D" w:themeColor="text2"/>
+        </w:rPr>
         <w:lastRenderedPageBreak/>
         <w:t>Detailed Information on the Processing of Your Personal Data</w:t>
       </w:r>
@@ -1127,8 +1297,14 @@
     <w:p>
       <w:pPr>
         <w:pStyle w:val="Heading3"/>
-      </w:pPr>
-      <w:r>
+        <w:rPr>
+          <w:color w:val="1F497D" w:themeColor="text2"/>
+        </w:rPr>
+      </w:pPr>
+      <w:r>
+        <w:rPr>
+          <w:color w:val="1F497D" w:themeColor="text2"/>
+        </w:rPr>
         <w:t>Payments</w:t>
       </w:r>
     </w:p>
@@ -1265,16 +1441,28 @@
     <w:p>
       <w:pPr>
         <w:pStyle w:val="Heading2"/>
-      </w:pPr>
-      <w:r>
+        <w:rPr>
+          <w:color w:val="1F497D" w:themeColor="text2"/>
+        </w:rPr>
+      </w:pPr>
+      <w:r>
+        <w:rPr>
+          <w:color w:val="1F497D" w:themeColor="text2"/>
+        </w:rPr>
         <w:t>GDPR Privacy</w:t>
       </w:r>
     </w:p>
     <w:p>
       <w:pPr>
         <w:pStyle w:val="Heading3"/>
-      </w:pPr>
-      <w:r>
+        <w:rPr>
+          <w:color w:val="1F497D" w:themeColor="text2"/>
+        </w:rPr>
+      </w:pPr>
+      <w:r>
+        <w:rPr>
+          <w:color w:val="1F497D" w:themeColor="text2"/>
+        </w:rPr>
         <w:t>Legal Basis for Processing Personal Data under GDPR</w:t>
       </w:r>
     </w:p>
@@ -1376,8 +1564,14 @@
     <w:p>
       <w:pPr>
         <w:pStyle w:val="Heading3"/>
-      </w:pPr>
-      <w:r>
+        <w:rPr>
+          <w:color w:val="1F497D" w:themeColor="text2"/>
+        </w:rPr>
+      </w:pPr>
+      <w:r>
+        <w:rPr>
+          <w:color w:val="1F497D" w:themeColor="text2"/>
+        </w:rPr>
         <w:t>Your Rights under the GDPR</w:t>
       </w:r>
     </w:p>
@@ -1478,8 +1672,14 @@
     <w:p>
       <w:pPr>
         <w:pStyle w:val="Heading3"/>
-      </w:pPr>
-      <w:r>
+        <w:rPr>
+          <w:color w:val="1F497D" w:themeColor="text2"/>
+        </w:rPr>
+      </w:pPr>
+      <w:r>
+        <w:rPr>
+          <w:color w:val="1F497D" w:themeColor="text2"/>
+        </w:rPr>
         <w:t>Exercising of Your GDPR Data Protection Rights</w:t>
       </w:r>
     </w:p>
@@ -1497,8 +1697,14 @@
     <w:p>
       <w:pPr>
         <w:pStyle w:val="Heading2"/>
-      </w:pPr>
-      <w:r>
+        <w:rPr>
+          <w:color w:val="1F497D" w:themeColor="text2"/>
+        </w:rPr>
+      </w:pPr>
+      <w:r>
+        <w:rPr>
+          <w:color w:val="1F497D" w:themeColor="text2"/>
+        </w:rPr>
         <w:t>CCPA/CPRA Privacy Notice (California Privacy Rights)</w:t>
       </w:r>
     </w:p>
@@ -1510,8 +1716,14 @@
     <w:p>
       <w:pPr>
         <w:pStyle w:val="Heading3"/>
-      </w:pPr>
-      <w:r>
+        <w:rPr>
+          <w:color w:val="1F497D" w:themeColor="text2"/>
+        </w:rPr>
+      </w:pPr>
+      <w:r>
+        <w:rPr>
+          <w:color w:val="1F497D" w:themeColor="text2"/>
+        </w:rPr>
         <w:t>Categories of Personal Information Collected</w:t>
       </w:r>
     </w:p>
@@ -1902,8 +2114,14 @@
     <w:p>
       <w:pPr>
         <w:pStyle w:val="Heading3"/>
-      </w:pPr>
-      <w:r>
+        <w:rPr>
+          <w:color w:val="1F497D" w:themeColor="text2"/>
+        </w:rPr>
+      </w:pPr>
+      <w:r>
+        <w:rPr>
+          <w:color w:val="1F497D" w:themeColor="text2"/>
+        </w:rPr>
         <w:t>Sources of Personal Information</w:t>
       </w:r>
     </w:p>
@@ -1971,8 +2189,14 @@
     <w:p>
       <w:pPr>
         <w:pStyle w:val="Heading3"/>
-      </w:pPr>
-      <w:r>
+        <w:rPr>
+          <w:color w:val="1F497D" w:themeColor="text2"/>
+        </w:rPr>
+      </w:pPr>
+      <w:r>
+        <w:rPr>
+          <w:color w:val="1F497D" w:themeColor="text2"/>
+        </w:rPr>
         <w:t>Use of Personal Information</w:t>
       </w:r>
     </w:p>
@@ -2059,8 +2283,14 @@
     <w:p>
       <w:pPr>
         <w:pStyle w:val="Heading3"/>
-      </w:pPr>
-      <w:r>
+        <w:rPr>
+          <w:color w:val="1F497D" w:themeColor="text2"/>
+        </w:rPr>
+      </w:pPr>
+      <w:r>
+        <w:rPr>
+          <w:color w:val="1F497D" w:themeColor="text2"/>
+        </w:rPr>
         <w:t>Disclosure of Personal Information</w:t>
       </w:r>
     </w:p>
@@ -2114,8 +2344,14 @@
     <w:p>
       <w:pPr>
         <w:pStyle w:val="Heading3"/>
-      </w:pPr>
-      <w:r>
+        <w:rPr>
+          <w:color w:val="1F497D" w:themeColor="text2"/>
+        </w:rPr>
+      </w:pPr>
+      <w:r>
+        <w:rPr>
+          <w:color w:val="1F497D" w:themeColor="text2"/>
+        </w:rPr>
         <w:t>Share of Personal Information</w:t>
       </w:r>
     </w:p>
@@ -2167,8 +2403,14 @@
     <w:p>
       <w:pPr>
         <w:pStyle w:val="Heading3"/>
-      </w:pPr>
-      <w:r>
+        <w:rPr>
+          <w:color w:val="1F497D" w:themeColor="text2"/>
+        </w:rPr>
+      </w:pPr>
+      <w:r>
+        <w:rPr>
+          <w:color w:val="1F497D" w:themeColor="text2"/>
+        </w:rPr>
         <w:t>Sale of Personal Information</w:t>
       </w:r>
     </w:p>
@@ -2231,8 +2473,14 @@
     <w:p>
       <w:pPr>
         <w:pStyle w:val="Heading3"/>
-      </w:pPr>
-      <w:r>
+        <w:rPr>
+          <w:color w:val="1F497D" w:themeColor="text2"/>
+        </w:rPr>
+      </w:pPr>
+      <w:r>
+        <w:rPr>
+          <w:color w:val="1F497D" w:themeColor="text2"/>
+        </w:rPr>
         <w:t>Sale of Personal Information of Minors Under 16 Years of Age</w:t>
       </w:r>
     </w:p>
@@ -2254,8 +2502,14 @@
     <w:p>
       <w:pPr>
         <w:pStyle w:val="Heading3"/>
-      </w:pPr>
-      <w:r>
+        <w:rPr>
+          <w:color w:val="1F497D" w:themeColor="text2"/>
+        </w:rPr>
+      </w:pPr>
+      <w:r>
+        <w:rPr>
+          <w:color w:val="1F497D" w:themeColor="text2"/>
+        </w:rPr>
         <w:t>Your Rights under the CCPA/CPRA</w:t>
       </w:r>
     </w:p>
@@ -2535,8 +2789,14 @@
     <w:p>
       <w:pPr>
         <w:pStyle w:val="Heading3"/>
-      </w:pPr>
-      <w:r>
+        <w:rPr>
+          <w:color w:val="1F497D" w:themeColor="text2"/>
+        </w:rPr>
+      </w:pPr>
+      <w:r>
+        <w:rPr>
+          <w:color w:val="1F497D" w:themeColor="text2"/>
+        </w:rPr>
         <w:t>Exercising Your CCPA/CPRA Data Protection Rights</w:t>
       </w:r>
     </w:p>
@@ -2555,7 +2815,10 @@
         <w:pStyle w:val="ListParagraph"/>
       </w:pPr>
       <w:r>
-        <w:t>By email: contact@rallitechnologies.onmicrosoft.com</w:t>
+        <w:t>By email: contact@rallitechnologies.</w:t>
+      </w:r>
+      <w:r>
+        <w:t>online</w:t>
       </w:r>
     </w:p>
     <w:p>
@@ -2566,7 +2829,7 @@
         <w:t xml:space="preserve">By visiting this page on our website: </w:t>
       </w:r>
       <w:r>
-        <w:t>https://rallitechnologies.com/contact</w:t>
+        <w:t>https://www.rallitechnologies.com/contact</w:t>
       </w:r>
     </w:p>
     <w:p>
@@ -2574,7 +2837,28 @@
         <w:pStyle w:val="ListParagraph"/>
       </w:pPr>
       <w:r>
-        <w:t>By phone number: 8888327448</w:t>
+        <w:t xml:space="preserve">By phone number: </w:t>
+      </w:r>
+      <w:r>
+        <w:t xml:space="preserve">+1 </w:t>
+      </w:r>
+      <w:r>
+        <w:t>(</w:t>
+      </w:r>
+      <w:r>
+        <w:t>888</w:t>
+      </w:r>
+      <w:r>
+        <w:t xml:space="preserve">) </w:t>
+      </w:r>
+      <w:r>
+        <w:t>832</w:t>
+      </w:r>
+      <w:r>
+        <w:t>-</w:t>
+      </w:r>
+      <w:r>
+        <w:t>7448</w:t>
       </w:r>
     </w:p>
     <w:p>
@@ -2643,8 +2927,14 @@
     <w:p>
       <w:pPr>
         <w:pStyle w:val="Heading3"/>
-      </w:pPr>
-      <w:r>
+        <w:rPr>
+          <w:color w:val="1F497D" w:themeColor="text2"/>
+        </w:rPr>
+      </w:pPr>
+      <w:r>
+        <w:rPr>
+          <w:color w:val="1F497D" w:themeColor="text2"/>
+        </w:rPr>
         <w:t>Do Not Sell My Personal Information</w:t>
       </w:r>
     </w:p>
@@ -2666,8 +2956,14 @@
     <w:p>
       <w:pPr>
         <w:pStyle w:val="Heading3"/>
-      </w:pPr>
-      <w:r>
+        <w:rPr>
+          <w:color w:val="1F497D" w:themeColor="text2"/>
+        </w:rPr>
+      </w:pPr>
+      <w:r>
+        <w:rPr>
+          <w:color w:val="1F497D" w:themeColor="text2"/>
+        </w:rPr>
         <w:t>Limit the Use or Disclosure of My Sensitive Personal Information</w:t>
       </w:r>
     </w:p>
@@ -2684,8 +2980,14 @@
     <w:p>
       <w:pPr>
         <w:pStyle w:val="Heading2"/>
-      </w:pPr>
-      <w:r>
+        <w:rPr>
+          <w:color w:val="1F497D" w:themeColor="text2"/>
+        </w:rPr>
+      </w:pPr>
+      <w:r>
+        <w:rPr>
+          <w:color w:val="1F497D" w:themeColor="text2"/>
+        </w:rPr>
         <w:lastRenderedPageBreak/>
         <w:t>"Do Not Track" Policy as Required by California Online Privacy Protection Act (CalOPPA)</w:t>
       </w:r>
@@ -2703,8 +3005,14 @@
     <w:p>
       <w:pPr>
         <w:pStyle w:val="Heading2"/>
-      </w:pPr>
-      <w:r>
+        <w:rPr>
+          <w:color w:val="1F497D" w:themeColor="text2"/>
+        </w:rPr>
+      </w:pPr>
+      <w:r>
+        <w:rPr>
+          <w:color w:val="1F497D" w:themeColor="text2"/>
+        </w:rPr>
         <w:t>Your California Privacy Rights (California's Shine the Light law)</w:t>
       </w:r>
     </w:p>
@@ -2721,8 +3029,14 @@
     <w:p>
       <w:pPr>
         <w:pStyle w:val="Heading2"/>
-      </w:pPr>
-      <w:r>
+        <w:rPr>
+          <w:color w:val="1F497D" w:themeColor="text2"/>
+        </w:rPr>
+      </w:pPr>
+      <w:r>
+        <w:rPr>
+          <w:color w:val="1F497D" w:themeColor="text2"/>
+        </w:rPr>
         <w:t>California Privacy Rights for Minor Users (California Business and Professions Code Section 22581)</w:t>
       </w:r>
     </w:p>
@@ -2744,8 +3058,14 @@
     <w:p>
       <w:pPr>
         <w:pStyle w:val="Heading2"/>
-      </w:pPr>
-      <w:r>
+        <w:rPr>
+          <w:color w:val="1F497D" w:themeColor="text2"/>
+        </w:rPr>
+      </w:pPr>
+      <w:r>
+        <w:rPr>
+          <w:color w:val="1F497D" w:themeColor="text2"/>
+        </w:rPr>
         <w:t>Children's Privacy</w:t>
       </w:r>
     </w:p>
@@ -2762,8 +3082,14 @@
     <w:p>
       <w:pPr>
         <w:pStyle w:val="Heading2"/>
-      </w:pPr>
-      <w:r>
+        <w:rPr>
+          <w:color w:val="1F497D" w:themeColor="text2"/>
+        </w:rPr>
+      </w:pPr>
+      <w:r>
+        <w:rPr>
+          <w:color w:val="1F497D" w:themeColor="text2"/>
+        </w:rPr>
         <w:lastRenderedPageBreak/>
         <w:t>Links to Other Websites</w:t>
       </w:r>
@@ -2781,8 +3107,14 @@
     <w:p>
       <w:pPr>
         <w:pStyle w:val="Heading2"/>
-      </w:pPr>
-      <w:r>
+        <w:rPr>
+          <w:color w:val="1F497D" w:themeColor="text2"/>
+        </w:rPr>
+      </w:pPr>
+      <w:r>
+        <w:rPr>
+          <w:color w:val="1F497D" w:themeColor="text2"/>
+        </w:rPr>
         <w:t>Changes to this Privacy Policy</w:t>
       </w:r>
     </w:p>
@@ -2804,8 +3136,14 @@
     <w:p>
       <w:pPr>
         <w:pStyle w:val="Heading2"/>
-      </w:pPr>
-      <w:r>
+        <w:rPr>
+          <w:color w:val="1F497D" w:themeColor="text2"/>
+        </w:rPr>
+      </w:pPr>
+      <w:r>
+        <w:rPr>
+          <w:color w:val="1F497D" w:themeColor="text2"/>
+        </w:rPr>
         <w:t>Contact Us</w:t>
       </w:r>
     </w:p>
@@ -2832,21 +3170,37 @@
       <w:r>
         <w:t xml:space="preserve">By visiting this page on our website: </w:t>
       </w:r>
-      <w:hyperlink r:id="rId13" w:history="1">
-        <w:r>
-          <w:rPr>
-            <w:rStyle w:val="Hyperlink"/>
-          </w:rPr>
-          <w:t>https://rallitechnologies.com/contact</w:t>
-        </w:r>
-      </w:hyperlink>
+      <w:r>
+        <w:t>https://www.rallitechnologies.com/contact</w:t>
+      </w:r>
     </w:p>
     <w:p>
       <w:pPr>
         <w:pStyle w:val="ListParagraph"/>
       </w:pPr>
       <w:r>
-        <w:t>By phone number: 8888327448</w:t>
+        <w:t xml:space="preserve">By phone number: </w:t>
+      </w:r>
+      <w:r>
+        <w:t xml:space="preserve">+1 </w:t>
+      </w:r>
+      <w:r>
+        <w:t>(</w:t>
+      </w:r>
+      <w:r>
+        <w:t>888</w:t>
+      </w:r>
+      <w:r>
+        <w:t xml:space="preserve">) </w:t>
+      </w:r>
+      <w:r>
+        <w:t>832</w:t>
+      </w:r>
+      <w:r>
+        <w:t>-</w:t>
+      </w:r>
+      <w:r>
+        <w:t>7448</w:t>
       </w:r>
     </w:p>
     <w:sectPr>
@@ -14436,6 +14790,7 @@
     <w:name w:val="Hyperlink"/>
     <w:basedOn w:val="DefaultParagraphFont"/>
     <w:uiPriority w:val="99"/>
+    <w:semiHidden/>
     <w:unhideWhenUsed/>
     <w:rsid w:val="00CB387B"/>
     <w:rPr>
@@ -14456,18 +14811,6 @@
     </w:pPr>
     <w:rPr>
       <w:sz w:val="2"/>
-    </w:rPr>
-  </w:style>
-  <w:style w:type="character" w:styleId="UnresolvedMention">
-    <w:name w:val="Unresolved Mention"/>
-    <w:basedOn w:val="DefaultParagraphFont"/>
-    <w:uiPriority w:val="99"/>
-    <w:semiHidden/>
-    <w:unhideWhenUsed/>
-    <w:rsid w:val="008B3425"/>
-    <w:rPr>
-      <w:color w:val="605E5C"/>
-      <w:shd w:val="clear" w:color="auto" w:fill="E1DFDD"/>
     </w:rPr>
   </w:style>
 </w:styles>

</xml_diff>